<commit_message>
Experiment5, update Template.docx, modify gitignore
</commit_message>
<xml_diff>
--- a/Template.docx
+++ b/Template.docx
@@ -2,226 +2,6 @@
 <file path=word/document.xml><?xml version="1.0" encoding="utf-8"?>
 <w:document xmlns:wpc="http://schemas.microsoft.com/office/word/2010/wordprocessingCanvas" xmlns:cx="http://schemas.microsoft.com/office/drawing/2014/chartex" xmlns:cx1="http://schemas.microsoft.com/office/drawing/2015/9/8/chartex" xmlns:cx2="http://schemas.microsoft.com/office/drawing/2015/10/21/chartex" xmlns:cx3="http://schemas.microsoft.com/office/drawing/2016/5/9/chartex" xmlns:cx4="http://schemas.microsoft.com/office/drawing/2016/5/10/chartex" xmlns:cx5="http://schemas.microsoft.com/office/drawing/2016/5/11/chartex" xmlns:cx6="http://schemas.microsoft.com/office/drawing/2016/5/12/chartex" xmlns:cx7="http://schemas.microsoft.com/office/drawing/2016/5/13/chartex" xmlns:cx8="http://schemas.microsoft.com/office/drawing/2016/5/14/chartex" xmlns:mc="http://schemas.openxmlformats.org/markup-compatibility/2006" xmlns:aink="http://schemas.microsoft.com/office/drawing/2016/ink" xmlns:am3d="http://schemas.microsoft.com/office/drawing/2017/model3d" xmlns:o="urn:schemas-microsoft-com:office:office" xmlns:oel="http://schemas.microsoft.com/office/2019/extlst" xmlns:r="http://schemas.openxmlformats.org/officeDocument/2006/relationships" xmlns:m="http://schemas.openxmlformats.org/officeDocument/2006/math" xmlns:v="urn:schemas-microsoft-com:vml" xmlns:wp14="http://schemas.microsoft.com/office/word/2010/wordprocessingDrawing" xmlns:wp="http://schemas.openxmlformats.org/drawingml/2006/wordprocessingDrawing" xmlns:w10="urn:schemas-microsoft-com:office:word" xmlns:w="http://schemas.openxmlformats.org/wordprocessingml/2006/main" xmlns:w14="http://schemas.microsoft.com/office/word/2010/wordml" xmlns:w15="http://schemas.microsoft.com/office/word/2012/wordml" xmlns:w16cex="http://schemas.microsoft.com/office/word/2018/wordml/cex" xmlns:w16cid="http://schemas.microsoft.com/office/word/2016/wordml/cid" xmlns:w16="http://schemas.microsoft.com/office/word/2018/wordml" xmlns:w16du="http://schemas.microsoft.com/office/word/2023/wordml/word16du" xmlns:w16sdtdh="http://schemas.microsoft.com/office/word/2020/wordml/sdtdatahash" xmlns:w16sdtfl="http://schemas.microsoft.com/office/word/2024/wordml/sdtformatlock" xmlns:w16se="http://schemas.microsoft.com/office/word/2015/wordml/symex" xmlns:wpg="http://schemas.microsoft.com/office/word/2010/wordprocessingGroup" xmlns:wpi="http://schemas.microsoft.com/office/word/2010/wordprocessingInk" xmlns:wne="http://schemas.microsoft.com/office/word/2006/wordml" xmlns:wps="http://schemas.microsoft.com/office/word/2010/wordprocessingShape" mc:Ignorable="w14 w15 w16se w16cid w16 w16cex w16sdtdh w16sdtfl w16du wp14">
   <w:body>
-    <w:p>
-      <w:pPr>
-        <w:tabs>
-          <w:tab w:val="left" w:pos="900"/>
-        </w:tabs>
-        <w:spacing w:after="0"/>
-        <w:ind w:left="-5" w:right="-6234"/>
-      </w:pPr>
-      <w:r>
-        <w:rPr>
-          <w:rFonts w:eastAsia="Calibri"/>
-          <w:noProof/>
-          <w:color w:val="000000"/>
-          <w:sz w:val="22"/>
-        </w:rPr>
-        <mc:AlternateContent>
-          <mc:Choice Requires="wpg">
-            <w:drawing>
-              <wp:anchor distT="0" distB="0" distL="114300" distR="114300" simplePos="0" relativeHeight="251658240" behindDoc="1" locked="0" layoutInCell="1" allowOverlap="1" wp14:anchorId="6001A1DC" wp14:editId="39AB6BFC">
-                <wp:simplePos x="0" y="0"/>
-                <wp:positionH relativeFrom="column">
-                  <wp:posOffset>-603046</wp:posOffset>
-                </wp:positionH>
-                <wp:positionV relativeFrom="paragraph">
-                  <wp:posOffset>-116588</wp:posOffset>
-                </wp:positionV>
-                <wp:extent cx="2971191" cy="892810"/>
-                <wp:effectExtent l="0" t="0" r="0" b="0"/>
-                <wp:wrapNone/>
-                <wp:docPr id="2323" name="Group 2323"/>
-                <wp:cNvGraphicFramePr/>
-                <a:graphic xmlns:a="http://schemas.openxmlformats.org/drawingml/2006/main">
-                  <a:graphicData uri="http://schemas.microsoft.com/office/word/2010/wordprocessingGroup">
-                    <wpg:wgp>
-                      <wpg:cNvGrpSpPr/>
-                      <wpg:grpSpPr>
-                        <a:xfrm>
-                          <a:off x="0" y="0"/>
-                          <a:ext cx="2971191" cy="892810"/>
-                          <a:chOff x="0" y="0"/>
-                          <a:chExt cx="2971191" cy="892810"/>
-                        </a:xfrm>
-                      </wpg:grpSpPr>
-                      <pic:pic xmlns:pic="http://schemas.openxmlformats.org/drawingml/2006/picture">
-                        <pic:nvPicPr>
-                          <pic:cNvPr id="7" name="Picture 7"/>
-                          <pic:cNvPicPr/>
-                        </pic:nvPicPr>
-                        <pic:blipFill>
-                          <a:blip r:embed="rId7"/>
-                          <a:stretch>
-                            <a:fillRect/>
-                          </a:stretch>
-                        </pic:blipFill>
-                        <pic:spPr>
-                          <a:xfrm>
-                            <a:off x="0" y="0"/>
-                            <a:ext cx="563143" cy="892810"/>
-                          </a:xfrm>
-                          <a:prstGeom prst="rect">
-                            <a:avLst/>
-                          </a:prstGeom>
-                        </pic:spPr>
-                      </pic:pic>
-                      <pic:pic xmlns:pic="http://schemas.openxmlformats.org/drawingml/2006/picture">
-                        <pic:nvPicPr>
-                          <pic:cNvPr id="9" name="Picture 9"/>
-                          <pic:cNvPicPr/>
-                        </pic:nvPicPr>
-                        <pic:blipFill>
-                          <a:blip r:embed="rId8"/>
-                          <a:stretch>
-                            <a:fillRect/>
-                          </a:stretch>
-                        </pic:blipFill>
-                        <pic:spPr>
-                          <a:xfrm>
-                            <a:off x="514248" y="666280"/>
-                            <a:ext cx="2456942" cy="220180"/>
-                          </a:xfrm>
-                          <a:prstGeom prst="rect">
-                            <a:avLst/>
-                          </a:prstGeom>
-                        </pic:spPr>
-                      </pic:pic>
-                    </wpg:wgp>
-                  </a:graphicData>
-                </a:graphic>
-              </wp:anchor>
-            </w:drawing>
-          </mc:Choice>
-          <mc:Fallback xmlns:a="http://schemas.openxmlformats.org/drawingml/2006/main">
-            <w:pict>
-              <v:group id="Group 2323" style="width:233.952pt;height:70.3pt;position:absolute;z-index:-2147483648;mso-position-horizontal-relative:text;mso-position-horizontal:absolute;margin-left:-47.484pt;mso-position-vertical-relative:text;margin-top:-9.18027pt;" coordsize="29711,8928">
-                <v:shape id="Picture 7" style="position:absolute;width:5631;height:8928;left:0;top:0;" filled="f">
-                  <v:imagedata r:id="rId9"/>
-                </v:shape>
-                <v:shape id="Picture 9" style="position:absolute;width:24569;height:2201;left:5142;top:6662;" filled="f">
-                  <v:imagedata r:id="rId10"/>
-                </v:shape>
-              </v:group>
-            </w:pict>
-          </mc:Fallback>
-        </mc:AlternateContent>
-      </w:r>
-      <w:r>
-        <w:rPr>
-          <w:color w:val="C00000"/>
-          <w:sz w:val="42"/>
-        </w:rPr>
-        <w:t>DEPARTMENT OF</w:t>
-      </w:r>
-      <w:r>
-        <w:rPr>
-          <w:color w:val="000000"/>
-          <w:sz w:val="34"/>
-          <w:vertAlign w:val="subscript"/>
-        </w:rPr>
-        <w:t xml:space="preserve">   </w:t>
-      </w:r>
-      <w:r>
-        <w:rPr>
-          <w:color w:val="C00000"/>
-          <w:sz w:val="42"/>
-        </w:rPr>
-        <w:t xml:space="preserve"> </w:t>
-      </w:r>
-      <w:r>
-        <w:rPr>
-          <w:color w:val="000000"/>
-          <w:sz w:val="24"/>
-        </w:rPr>
-        <w:t xml:space="preserve"> </w:t>
-      </w:r>
-      <w:r>
-        <w:rPr>
-          <w:color w:val="000000"/>
-          <w:sz w:val="34"/>
-          <w:vertAlign w:val="subscript"/>
-        </w:rPr>
-        <w:t xml:space="preserve"> </w:t>
-      </w:r>
-    </w:p>
-    <w:p>
-      <w:pPr>
-        <w:tabs>
-          <w:tab w:val="left" w:pos="900"/>
-        </w:tabs>
-        <w:spacing w:after="541" w:line="277" w:lineRule="auto"/>
-        <w:ind w:left="-5" w:right="829"/>
-      </w:pPr>
-      <w:r>
-        <w:rPr>
-          <w:noProof/>
-        </w:rPr>
-        <w:drawing>
-          <wp:anchor distT="0" distB="0" distL="114300" distR="114300" simplePos="0" relativeHeight="251659264" behindDoc="0" locked="0" layoutInCell="1" allowOverlap="0" wp14:anchorId="005A6E14" wp14:editId="283DAC57">
-            <wp:simplePos x="0" y="0"/>
-            <wp:positionH relativeFrom="column">
-              <wp:posOffset>2368118</wp:posOffset>
-            </wp:positionH>
-            <wp:positionV relativeFrom="paragraph">
-              <wp:posOffset>-476465</wp:posOffset>
-            </wp:positionV>
-            <wp:extent cx="4310888" cy="600075"/>
-            <wp:effectExtent l="0" t="0" r="0" b="0"/>
-            <wp:wrapSquare wrapText="bothSides"/>
-            <wp:docPr id="11" name="Picture 11"/>
-            <wp:cNvGraphicFramePr/>
-            <a:graphic xmlns:a="http://schemas.openxmlformats.org/drawingml/2006/main">
-              <a:graphicData uri="http://schemas.openxmlformats.org/drawingml/2006/picture">
-                <pic:pic xmlns:pic="http://schemas.openxmlformats.org/drawingml/2006/picture">
-                  <pic:nvPicPr>
-                    <pic:cNvPr id="11" name="Picture 11"/>
-                    <pic:cNvPicPr/>
-                  </pic:nvPicPr>
-                  <pic:blipFill>
-                    <a:blip r:embed="rId11"/>
-                    <a:stretch>
-                      <a:fillRect/>
-                    </a:stretch>
-                  </pic:blipFill>
-                  <pic:spPr>
-                    <a:xfrm>
-                      <a:off x="0" y="0"/>
-                      <a:ext cx="4310888" cy="600075"/>
-                    </a:xfrm>
-                    <a:prstGeom prst="rect">
-                      <a:avLst/>
-                    </a:prstGeom>
-                  </pic:spPr>
-                </pic:pic>
-              </a:graphicData>
-            </a:graphic>
-          </wp:anchor>
-        </w:drawing>
-      </w:r>
-      <w:r>
-        <w:rPr>
-          <w:color w:val="0D0D0D"/>
-          <w:sz w:val="42"/>
-        </w:rPr>
-        <w:t xml:space="preserve">COMPUTER SCIENCE &amp; ENGINEERING </w:t>
-      </w:r>
-      <w:r>
-        <w:rPr>
-          <w:color w:val="000000"/>
-          <w:sz w:val="24"/>
-        </w:rPr>
-        <w:t xml:space="preserve"> </w:t>
-      </w:r>
-      <w:r>
-        <w:rPr>
-          <w:color w:val="000000"/>
-          <w:sz w:val="34"/>
-          <w:vertAlign w:val="subscript"/>
-        </w:rPr>
-        <w:t xml:space="preserve"> </w:t>
-      </w:r>
-    </w:p>
     <w:p>
       <w:pPr>
         <w:tabs>
@@ -889,253 +669,6 @@
     </w:p>
     <w:p>
       <w:pPr>
-        <w:tabs>
-          <w:tab w:val="left" w:pos="900"/>
-        </w:tabs>
-        <w:spacing w:after="182"/>
-        <w:ind w:right="829"/>
-        <w:rPr>
-          <w:sz w:val="24"/>
-        </w:rPr>
-      </w:pPr>
-      <w:r>
-        <w:rPr>
-          <w:color w:val="000000"/>
-          <w:sz w:val="24"/>
-        </w:rPr>
-        <w:lastRenderedPageBreak/>
-        <w:t xml:space="preserve"> </w:t>
-      </w:r>
-      <w:r>
-        <w:rPr>
-          <w:color w:val="000000"/>
-          <w:sz w:val="22"/>
-        </w:rPr>
-        <w:t xml:space="preserve"> </w:t>
-      </w:r>
-    </w:p>
-    <w:p>
-      <w:pPr>
-        <w:tabs>
-          <w:tab w:val="left" w:pos="900"/>
-        </w:tabs>
-        <w:spacing w:after="0"/>
-        <w:ind w:left="-5" w:right="829"/>
-      </w:pPr>
-      <w:r>
-        <w:rPr>
-          <w:color w:val="C00000"/>
-          <w:sz w:val="42"/>
-        </w:rPr>
-        <w:t>DEPARTMENT OF</w:t>
-      </w:r>
-      <w:r>
-        <w:rPr>
-          <w:color w:val="000000"/>
-          <w:sz w:val="34"/>
-          <w:vertAlign w:val="subscript"/>
-        </w:rPr>
-        <w:t xml:space="preserve">   </w:t>
-      </w:r>
-      <w:r>
-        <w:rPr>
-          <w:color w:val="C00000"/>
-          <w:sz w:val="42"/>
-        </w:rPr>
-        <w:t xml:space="preserve"> </w:t>
-      </w:r>
-      <w:r>
-        <w:rPr>
-          <w:color w:val="000000"/>
-          <w:sz w:val="24"/>
-        </w:rPr>
-        <w:t xml:space="preserve"> </w:t>
-      </w:r>
-      <w:r>
-        <w:rPr>
-          <w:color w:val="000000"/>
-          <w:sz w:val="34"/>
-          <w:vertAlign w:val="subscript"/>
-        </w:rPr>
-        <w:t xml:space="preserve"> </w:t>
-      </w:r>
-    </w:p>
-    <w:p>
-      <w:pPr>
-        <w:tabs>
-          <w:tab w:val="left" w:pos="900"/>
-        </w:tabs>
-        <w:spacing w:after="541" w:line="277" w:lineRule="auto"/>
-        <w:ind w:left="-5" w:right="829"/>
-      </w:pPr>
-      <w:r>
-        <w:rPr>
-          <w:rFonts w:eastAsia="Calibri"/>
-          <w:noProof/>
-          <w:color w:val="000000"/>
-          <w:sz w:val="22"/>
-        </w:rPr>
-        <mc:AlternateContent>
-          <mc:Choice Requires="wpg">
-            <w:drawing>
-              <wp:anchor distT="0" distB="0" distL="114300" distR="114300" simplePos="0" relativeHeight="251661312" behindDoc="1" locked="0" layoutInCell="1" allowOverlap="1" wp14:anchorId="6846E836" wp14:editId="124BED6A">
-                <wp:simplePos x="0" y="0"/>
-                <wp:positionH relativeFrom="column">
-                  <wp:posOffset>-603046</wp:posOffset>
-                </wp:positionH>
-                <wp:positionV relativeFrom="paragraph">
-                  <wp:posOffset>-477113</wp:posOffset>
-                </wp:positionV>
-                <wp:extent cx="4831131" cy="926478"/>
-                <wp:effectExtent l="0" t="0" r="0" b="0"/>
-                <wp:wrapNone/>
-                <wp:docPr id="2275" name="Group 2275"/>
-                <wp:cNvGraphicFramePr/>
-                <a:graphic xmlns:a="http://schemas.openxmlformats.org/drawingml/2006/main">
-                  <a:graphicData uri="http://schemas.microsoft.com/office/word/2010/wordprocessingGroup">
-                    <wpg:wgp>
-                      <wpg:cNvGrpSpPr/>
-                      <wpg:grpSpPr>
-                        <a:xfrm>
-                          <a:off x="0" y="0"/>
-                          <a:ext cx="4831131" cy="926478"/>
-                          <a:chOff x="0" y="0"/>
-                          <a:chExt cx="4831131" cy="926478"/>
-                        </a:xfrm>
-                      </wpg:grpSpPr>
-                      <pic:pic xmlns:pic="http://schemas.openxmlformats.org/drawingml/2006/picture">
-                        <pic:nvPicPr>
-                          <pic:cNvPr id="280" name="Picture 280"/>
-                          <pic:cNvPicPr/>
-                        </pic:nvPicPr>
-                        <pic:blipFill>
-                          <a:blip r:embed="rId7"/>
-                          <a:stretch>
-                            <a:fillRect/>
-                          </a:stretch>
-                        </pic:blipFill>
-                        <pic:spPr>
-                          <a:xfrm>
-                            <a:off x="0" y="33578"/>
-                            <a:ext cx="563156" cy="892900"/>
-                          </a:xfrm>
-                          <a:prstGeom prst="rect">
-                            <a:avLst/>
-                          </a:prstGeom>
-                        </pic:spPr>
-                      </pic:pic>
-                      <pic:pic xmlns:pic="http://schemas.openxmlformats.org/drawingml/2006/picture">
-                        <pic:nvPicPr>
-                          <pic:cNvPr id="282" name="Picture 282"/>
-                          <pic:cNvPicPr/>
-                        </pic:nvPicPr>
-                        <pic:blipFill>
-                          <a:blip r:embed="rId11"/>
-                          <a:stretch>
-                            <a:fillRect/>
-                          </a:stretch>
-                        </pic:blipFill>
-                        <pic:spPr>
-                          <a:xfrm>
-                            <a:off x="520370" y="0"/>
-                            <a:ext cx="4310761" cy="600088"/>
-                          </a:xfrm>
-                          <a:prstGeom prst="rect">
-                            <a:avLst/>
-                          </a:prstGeom>
-                        </pic:spPr>
-                      </pic:pic>
-                      <pic:pic xmlns:pic="http://schemas.openxmlformats.org/drawingml/2006/picture">
-                        <pic:nvPicPr>
-                          <pic:cNvPr id="284" name="Picture 284"/>
-                          <pic:cNvPicPr/>
-                        </pic:nvPicPr>
-                        <pic:blipFill>
-                          <a:blip r:embed="rId8"/>
-                          <a:stretch>
-                            <a:fillRect/>
-                          </a:stretch>
-                        </pic:blipFill>
-                        <pic:spPr>
-                          <a:xfrm>
-                            <a:off x="514274" y="699923"/>
-                            <a:ext cx="2457069" cy="220205"/>
-                          </a:xfrm>
-                          <a:prstGeom prst="rect">
-                            <a:avLst/>
-                          </a:prstGeom>
-                        </pic:spPr>
-                      </pic:pic>
-                    </wpg:wgp>
-                  </a:graphicData>
-                </a:graphic>
-                <wp14:sizeRelV relativeFrom="margin">
-                  <wp14:pctHeight>0</wp14:pctHeight>
-                </wp14:sizeRelV>
-              </wp:anchor>
-            </w:drawing>
-          </mc:Choice>
-          <mc:Fallback>
-            <w:pict>
-              <v:group w14:anchorId="01B0FFF6" id="Group 2275" o:spid="_x0000_s1026" style="position:absolute;margin-left:-47.5pt;margin-top:-37.55pt;width:380.4pt;height:72.95pt;z-index:-251655168;mso-height-relative:margin" coordsize="48311,9264" o:gfxdata="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">
-                <v:shapetype id="_x0000_t75" coordsize="21600,21600" o:spt="75" o:preferrelative="t" path="m@4@5l@4@11@9@11@9@5xe" filled="f" stroked="f">
-                  <v:stroke joinstyle="miter"/>
-                  <v:formulas>
-                    <v:f eqn="if lineDrawn pixelLineWidth 0"/>
-                    <v:f eqn="sum @0 1 0"/>
-                    <v:f eqn="sum 0 0 @1"/>
-                    <v:f eqn="prod @2 1 2"/>
-                    <v:f eqn="prod @3 21600 pixelWidth"/>
-                    <v:f eqn="prod @3 21600 pixelHeight"/>
-                    <v:f eqn="sum @0 0 1"/>
-                    <v:f eqn="prod @6 1 2"/>
-                    <v:f eqn="prod @7 21600 pixelWidth"/>
-                    <v:f eqn="sum @8 21600 0"/>
-                    <v:f eqn="prod @7 21600 pixelHeight"/>
-                    <v:f eqn="sum @10 21600 0"/>
-                  </v:formulas>
-                  <v:path o:extrusionok="f" gradientshapeok="t" o:connecttype="rect"/>
-                  <o:lock v:ext="edit" aspectratio="t"/>
-                </v:shapetype>
-                <v:shape id="Picture 280" o:spid="_x0000_s1027" type="#_x0000_t75" style="position:absolute;top:335;width:5631;height:8929;visibility:visible;mso-wrap-style:square" o:gfxdata="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">
-                  <v:imagedata r:id="rId12" o:title=""/>
-                </v:shape>
-                <v:shape id="Picture 282" o:spid="_x0000_s1028" type="#_x0000_t75" style="position:absolute;left:5203;width:43108;height:6000;visibility:visible;mso-wrap-style:square" o:gfxdata="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">
-                  <v:imagedata r:id="rId13" o:title=""/>
-                </v:shape>
-                <v:shape id="Picture 284" o:spid="_x0000_s1029" type="#_x0000_t75" style="position:absolute;left:5142;top:6999;width:24571;height:2202;visibility:visible;mso-wrap-style:square" o:gfxdata="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">
-                  <v:imagedata r:id="rId14" o:title=""/>
-                </v:shape>
-              </v:group>
-            </w:pict>
-          </mc:Fallback>
-        </mc:AlternateContent>
-      </w:r>
-      <w:r>
-        <w:rPr>
-          <w:color w:val="0D0D0D"/>
-          <w:sz w:val="42"/>
-        </w:rPr>
-        <w:t xml:space="preserve">COMPUTER SCIENCE &amp; ENGINEERING </w:t>
-      </w:r>
-      <w:r>
-        <w:rPr>
-          <w:color w:val="000000"/>
-          <w:sz w:val="24"/>
-        </w:rPr>
-        <w:t xml:space="preserve"> </w:t>
-      </w:r>
-      <w:r>
-        <w:rPr>
-          <w:color w:val="000000"/>
-          <w:sz w:val="34"/>
-          <w:vertAlign w:val="subscript"/>
-        </w:rPr>
-        <w:t xml:space="preserve"> </w:t>
-      </w:r>
-    </w:p>
-    <w:p>
-      <w:pPr>
         <w:numPr>
           <w:ilvl w:val="0"/>
           <w:numId w:val="2"/>
@@ -1152,6 +685,7 @@
           <w:color w:val="000000"/>
           <w:sz w:val="32"/>
         </w:rPr>
+        <w:lastRenderedPageBreak/>
         <w:t xml:space="preserve">Output: </w:t>
       </w:r>
       <w:r>
@@ -1285,6 +819,7 @@
       </w:r>
     </w:p>
     <w:sectPr>
+      <w:headerReference w:type="default" r:id="rId7"/>
       <w:pgSz w:w="12240" w:h="15840"/>
       <w:pgMar w:top="517" w:right="1272" w:bottom="1904" w:left="1340" w:header="720" w:footer="720" w:gutter="0"/>
       <w:cols w:space="720"/>
@@ -1341,6 +876,223 @@
     </w:p>
   </w:footnote>
 </w:footnotes>
+</file>
+
+<file path=word/header1.xml><?xml version="1.0" encoding="utf-8"?>
+<w:hdr xmlns:wpc="http://schemas.microsoft.com/office/word/2010/wordprocessingCanvas" xmlns:cx="http://schemas.microsoft.com/office/drawing/2014/chartex" xmlns:cx1="http://schemas.microsoft.com/office/drawing/2015/9/8/chartex" xmlns:cx2="http://schemas.microsoft.com/office/drawing/2015/10/21/chartex" xmlns:cx3="http://schemas.microsoft.com/office/drawing/2016/5/9/chartex" xmlns:cx4="http://schemas.microsoft.com/office/drawing/2016/5/10/chartex" xmlns:cx5="http://schemas.microsoft.com/office/drawing/2016/5/11/chartex" xmlns:cx6="http://schemas.microsoft.com/office/drawing/2016/5/12/chartex" xmlns:cx7="http://schemas.microsoft.com/office/drawing/2016/5/13/chartex" xmlns:cx8="http://schemas.microsoft.com/office/drawing/2016/5/14/chartex" xmlns:mc="http://schemas.openxmlformats.org/markup-compatibility/2006" xmlns:aink="http://schemas.microsoft.com/office/drawing/2016/ink" xmlns:am3d="http://schemas.microsoft.com/office/drawing/2017/model3d" xmlns:o="urn:schemas-microsoft-com:office:office" xmlns:oel="http://schemas.microsoft.com/office/2019/extlst" xmlns:r="http://schemas.openxmlformats.org/officeDocument/2006/relationships" xmlns:m="http://schemas.openxmlformats.org/officeDocument/2006/math" xmlns:v="urn:schemas-microsoft-com:vml" xmlns:wp14="http://schemas.microsoft.com/office/word/2010/wordprocessingDrawing" xmlns:wp="http://schemas.openxmlformats.org/drawingml/2006/wordprocessingDrawing" xmlns:w10="urn:schemas-microsoft-com:office:word" xmlns:w="http://schemas.openxmlformats.org/wordprocessingml/2006/main" xmlns:w14="http://schemas.microsoft.com/office/word/2010/wordml" xmlns:w15="http://schemas.microsoft.com/office/word/2012/wordml" xmlns:w16cex="http://schemas.microsoft.com/office/word/2018/wordml/cex" xmlns:w16cid="http://schemas.microsoft.com/office/word/2016/wordml/cid" xmlns:w16="http://schemas.microsoft.com/office/word/2018/wordml" xmlns:w16du="http://schemas.microsoft.com/office/word/2023/wordml/word16du" xmlns:w16sdtdh="http://schemas.microsoft.com/office/word/2020/wordml/sdtdatahash" xmlns:w16sdtfl="http://schemas.microsoft.com/office/word/2024/wordml/sdtformatlock" xmlns:w16se="http://schemas.microsoft.com/office/word/2015/wordml/symex" xmlns:wpg="http://schemas.microsoft.com/office/word/2010/wordprocessingGroup" xmlns:wpi="http://schemas.microsoft.com/office/word/2010/wordprocessingInk" xmlns:wne="http://schemas.microsoft.com/office/word/2006/wordml" xmlns:wps="http://schemas.microsoft.com/office/word/2010/wordprocessingShape" mc:Ignorable="w14 w15 w16se w16cid w16 w16cex w16sdtdh w16sdtfl w16du wp14">
+  <w:p>
+    <w:pPr>
+      <w:tabs>
+        <w:tab w:val="left" w:pos="900"/>
+      </w:tabs>
+      <w:spacing w:after="0"/>
+      <w:ind w:left="-5" w:right="829"/>
+    </w:pPr>
+    <w:r>
+      <w:rPr>
+        <w:color w:val="C00000"/>
+        <w:sz w:val="42"/>
+      </w:rPr>
+      <w:t>DEPARTMENT OF</w:t>
+    </w:r>
+    <w:r>
+      <w:rPr>
+        <w:color w:val="000000"/>
+        <w:sz w:val="34"/>
+        <w:vertAlign w:val="subscript"/>
+      </w:rPr>
+      <w:t xml:space="preserve">   </w:t>
+    </w:r>
+    <w:r>
+      <w:rPr>
+        <w:color w:val="C00000"/>
+        <w:sz w:val="42"/>
+      </w:rPr>
+      <w:t xml:space="preserve"> </w:t>
+    </w:r>
+    <w:r>
+      <w:rPr>
+        <w:color w:val="000000"/>
+        <w:sz w:val="24"/>
+      </w:rPr>
+      <w:t xml:space="preserve"> </w:t>
+    </w:r>
+    <w:r>
+      <w:rPr>
+        <w:color w:val="000000"/>
+        <w:sz w:val="34"/>
+        <w:vertAlign w:val="subscript"/>
+      </w:rPr>
+      <w:t xml:space="preserve"> </w:t>
+    </w:r>
+  </w:p>
+  <w:p>
+    <w:pPr>
+      <w:tabs>
+        <w:tab w:val="left" w:pos="900"/>
+      </w:tabs>
+      <w:spacing w:after="541" w:line="277" w:lineRule="auto"/>
+      <w:ind w:left="-5" w:right="829"/>
+    </w:pPr>
+    <w:r>
+      <w:rPr>
+        <w:rFonts w:eastAsia="Calibri"/>
+        <w:noProof/>
+        <w:color w:val="000000"/>
+        <w:sz w:val="22"/>
+      </w:rPr>
+      <mc:AlternateContent>
+        <mc:Choice Requires="wpg">
+          <w:drawing>
+            <wp:anchor distT="0" distB="0" distL="114300" distR="114300" simplePos="0" relativeHeight="251659264" behindDoc="1" locked="0" layoutInCell="1" allowOverlap="1" wp14:anchorId="22362937" wp14:editId="12D7DF87">
+              <wp:simplePos x="0" y="0"/>
+              <wp:positionH relativeFrom="column">
+                <wp:posOffset>-603046</wp:posOffset>
+              </wp:positionH>
+              <wp:positionV relativeFrom="paragraph">
+                <wp:posOffset>-477113</wp:posOffset>
+              </wp:positionV>
+              <wp:extent cx="4831131" cy="926478"/>
+              <wp:effectExtent l="0" t="0" r="0" b="0"/>
+              <wp:wrapNone/>
+              <wp:docPr id="671777170" name="Group 671777170"/>
+              <wp:cNvGraphicFramePr/>
+              <a:graphic xmlns:a="http://schemas.openxmlformats.org/drawingml/2006/main">
+                <a:graphicData uri="http://schemas.microsoft.com/office/word/2010/wordprocessingGroup">
+                  <wpg:wgp>
+                    <wpg:cNvGrpSpPr/>
+                    <wpg:grpSpPr>
+                      <a:xfrm>
+                        <a:off x="0" y="0"/>
+                        <a:ext cx="4831131" cy="926478"/>
+                        <a:chOff x="0" y="0"/>
+                        <a:chExt cx="4831131" cy="926478"/>
+                      </a:xfrm>
+                    </wpg:grpSpPr>
+                    <pic:pic xmlns:pic="http://schemas.openxmlformats.org/drawingml/2006/picture">
+                      <pic:nvPicPr>
+                        <pic:cNvPr id="986898209" name="Picture 986898209"/>
+                        <pic:cNvPicPr/>
+                      </pic:nvPicPr>
+                      <pic:blipFill>
+                        <a:blip r:embed="rId1"/>
+                        <a:stretch>
+                          <a:fillRect/>
+                        </a:stretch>
+                      </pic:blipFill>
+                      <pic:spPr>
+                        <a:xfrm>
+                          <a:off x="0" y="33578"/>
+                          <a:ext cx="563156" cy="892900"/>
+                        </a:xfrm>
+                        <a:prstGeom prst="rect">
+                          <a:avLst/>
+                        </a:prstGeom>
+                      </pic:spPr>
+                    </pic:pic>
+                    <pic:pic xmlns:pic="http://schemas.openxmlformats.org/drawingml/2006/picture">
+                      <pic:nvPicPr>
+                        <pic:cNvPr id="893750486" name="Picture 893750486"/>
+                        <pic:cNvPicPr/>
+                      </pic:nvPicPr>
+                      <pic:blipFill>
+                        <a:blip r:embed="rId2"/>
+                        <a:stretch>
+                          <a:fillRect/>
+                        </a:stretch>
+                      </pic:blipFill>
+                      <pic:spPr>
+                        <a:xfrm>
+                          <a:off x="520370" y="0"/>
+                          <a:ext cx="4310761" cy="600088"/>
+                        </a:xfrm>
+                        <a:prstGeom prst="rect">
+                          <a:avLst/>
+                        </a:prstGeom>
+                      </pic:spPr>
+                    </pic:pic>
+                    <pic:pic xmlns:pic="http://schemas.openxmlformats.org/drawingml/2006/picture">
+                      <pic:nvPicPr>
+                        <pic:cNvPr id="1276022657" name="Picture 1276022657"/>
+                        <pic:cNvPicPr/>
+                      </pic:nvPicPr>
+                      <pic:blipFill>
+                        <a:blip r:embed="rId3"/>
+                        <a:stretch>
+                          <a:fillRect/>
+                        </a:stretch>
+                      </pic:blipFill>
+                      <pic:spPr>
+                        <a:xfrm>
+                          <a:off x="514274" y="699923"/>
+                          <a:ext cx="2457069" cy="220205"/>
+                        </a:xfrm>
+                        <a:prstGeom prst="rect">
+                          <a:avLst/>
+                        </a:prstGeom>
+                      </pic:spPr>
+                    </pic:pic>
+                  </wpg:wgp>
+                </a:graphicData>
+              </a:graphic>
+              <wp14:sizeRelV relativeFrom="margin">
+                <wp14:pctHeight>0</wp14:pctHeight>
+              </wp14:sizeRelV>
+            </wp:anchor>
+          </w:drawing>
+        </mc:Choice>
+        <mc:Fallback>
+          <w:pict>
+            <v:group w14:anchorId="1844EB33" id="Group 671777170" o:spid="_x0000_s1026" style="position:absolute;margin-left:-47.5pt;margin-top:-37.55pt;width:380.4pt;height:72.95pt;z-index:-251657216;mso-height-relative:margin" coordsize="48311,9264" o:gfxdata="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">
+              <v:shapetype id="_x0000_t75" coordsize="21600,21600" o:spt="75" o:preferrelative="t" path="m@4@5l@4@11@9@11@9@5xe" filled="f" stroked="f">
+                <v:stroke joinstyle="miter"/>
+                <v:formulas>
+                  <v:f eqn="if lineDrawn pixelLineWidth 0"/>
+                  <v:f eqn="sum @0 1 0"/>
+                  <v:f eqn="sum 0 0 @1"/>
+                  <v:f eqn="prod @2 1 2"/>
+                  <v:f eqn="prod @3 21600 pixelWidth"/>
+                  <v:f eqn="prod @3 21600 pixelHeight"/>
+                  <v:f eqn="sum @0 0 1"/>
+                  <v:f eqn="prod @6 1 2"/>
+                  <v:f eqn="prod @7 21600 pixelWidth"/>
+                  <v:f eqn="sum @8 21600 0"/>
+                  <v:f eqn="prod @7 21600 pixelHeight"/>
+                  <v:f eqn="sum @10 21600 0"/>
+                </v:formulas>
+                <v:path o:extrusionok="f" gradientshapeok="t" o:connecttype="rect"/>
+                <o:lock v:ext="edit" aspectratio="t"/>
+              </v:shapetype>
+              <v:shape id="Picture 986898209" o:spid="_x0000_s1027" type="#_x0000_t75" style="position:absolute;top:335;width:5631;height:8929;visibility:visible;mso-wrap-style:square" o:gfxdata="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">
+                <v:imagedata r:id="rId4" o:title=""/>
+              </v:shape>
+              <v:shape id="Picture 893750486" o:spid="_x0000_s1028" type="#_x0000_t75" style="position:absolute;left:5203;width:43108;height:6000;visibility:visible;mso-wrap-style:square" o:gfxdata="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">
+                <v:imagedata r:id="rId5" o:title=""/>
+              </v:shape>
+              <v:shape id="Picture 1276022657" o:spid="_x0000_s1029" type="#_x0000_t75" style="position:absolute;left:5142;top:6999;width:24571;height:2202;visibility:visible;mso-wrap-style:square" o:gfxdata="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">
+                <v:imagedata r:id="rId6" o:title=""/>
+              </v:shape>
+            </v:group>
+          </w:pict>
+        </mc:Fallback>
+      </mc:AlternateContent>
+    </w:r>
+    <w:r>
+      <w:rPr>
+        <w:color w:val="0D0D0D"/>
+        <w:sz w:val="42"/>
+      </w:rPr>
+      <w:t xml:space="preserve">COMPUTER SCIENCE &amp; ENGINEERING </w:t>
+    </w:r>
+    <w:r>
+      <w:rPr>
+        <w:color w:val="000000"/>
+        <w:sz w:val="24"/>
+      </w:rPr>
+      <w:t xml:space="preserve"> </w:t>
+    </w:r>
+  </w:p>
+</w:hdr>
 </file>
 
 <file path=word/numbering.xml><?xml version="1.0" encoding="utf-8"?>

</xml_diff>